<commit_message>
template fix and implement Paul feedback re documents required
</commit_message>
<xml_diff>
--- a/docassemble/AppealsMotionToReconsider/data/templates/Motion_to_Reconsider.docx
+++ b/docassemble/AppealsMotionToReconsider/data/templates/Motion_to_Reconsider.docx
@@ -1,6 +1,6 @@
 
 <file path=word/document.xml><?xml version="1.0" encoding="utf-8"?>
-<w:document xmlns:wpc="http://schemas.microsoft.com/office/word/2010/wordprocessingCanvas" xmlns:cx="http://schemas.microsoft.com/office/drawing/2014/chartex" xmlns:cx1="http://schemas.microsoft.com/office/drawing/2015/9/8/chartex" xmlns:cx2="http://schemas.microsoft.com/office/drawing/2015/10/21/chartex" xmlns:cx3="http://schemas.microsoft.com/office/drawing/2016/5/9/chartex" xmlns:cx4="http://schemas.microsoft.com/office/drawing/2016/5/10/chartex" xmlns:cx5="http://schemas.microsoft.com/office/drawing/2016/5/11/chartex" xmlns:cx6="http://schemas.microsoft.com/office/drawing/2016/5/12/chartex" xmlns:cx7="http://schemas.microsoft.com/office/drawing/2016/5/13/chartex" xmlns:cx8="http://schemas.microsoft.com/office/drawing/2016/5/14/chartex" xmlns:mc="http://schemas.openxmlformats.org/markup-compatibility/2006" xmlns:aink="http://schemas.microsoft.com/office/drawing/2016/ink" xmlns:am3d="http://schemas.microsoft.com/office/drawing/2017/model3d" xmlns:o="urn:schemas-microsoft-com:office:office" xmlns:r="http://schemas.openxmlformats.org/officeDocument/2006/relationships" xmlns:m="http://schemas.openxmlformats.org/officeDocument/2006/math" xmlns:v="urn:schemas-microsoft-com:vml" xmlns:wp14="http://schemas.microsoft.com/office/word/2010/wordprocessingDrawing" xmlns:wp="http://schemas.openxmlformats.org/drawingml/2006/wordprocessingDrawing" xmlns:w10="urn:schemas-microsoft-com:office:word" xmlns:w="http://schemas.openxmlformats.org/wordprocessingml/2006/main" xmlns:w14="http://schemas.microsoft.com/office/word/2010/wordml" xmlns:w15="http://schemas.microsoft.com/office/word/2012/wordml" xmlns:w16cex="http://schemas.microsoft.com/office/word/2018/wordml/cex" xmlns:w16cid="http://schemas.microsoft.com/office/word/2016/wordml/cid" xmlns:w16="http://schemas.microsoft.com/office/word/2018/wordml" xmlns:w16se="http://schemas.microsoft.com/office/word/2015/wordml/symex" xmlns:wpg="http://schemas.microsoft.com/office/word/2010/wordprocessingGroup" xmlns:wpi="http://schemas.microsoft.com/office/word/2010/wordprocessingInk" xmlns:wne="http://schemas.microsoft.com/office/word/2006/wordml" xmlns:wps="http://schemas.microsoft.com/office/word/2010/wordprocessingShape" mc:Ignorable="w14 w15 w16se w16cid w16 w16cex wp14">
+<w:document xmlns:wpc="http://schemas.microsoft.com/office/word/2010/wordprocessingCanvas" xmlns:cx="http://schemas.microsoft.com/office/drawing/2014/chartex" xmlns:cx1="http://schemas.microsoft.com/office/drawing/2015/9/8/chartex" xmlns:cx2="http://schemas.microsoft.com/office/drawing/2015/10/21/chartex" xmlns:cx3="http://schemas.microsoft.com/office/drawing/2016/5/9/chartex" xmlns:cx4="http://schemas.microsoft.com/office/drawing/2016/5/10/chartex" xmlns:cx5="http://schemas.microsoft.com/office/drawing/2016/5/11/chartex" xmlns:cx6="http://schemas.microsoft.com/office/drawing/2016/5/12/chartex" xmlns:cx7="http://schemas.microsoft.com/office/drawing/2016/5/13/chartex" xmlns:cx8="http://schemas.microsoft.com/office/drawing/2016/5/14/chartex" xmlns:mc="http://schemas.openxmlformats.org/markup-compatibility/2006" xmlns:aink="http://schemas.microsoft.com/office/drawing/2016/ink" xmlns:am3d="http://schemas.microsoft.com/office/drawing/2017/model3d" xmlns:o="urn:schemas-microsoft-com:office:office" xmlns:r="http://schemas.openxmlformats.org/officeDocument/2006/relationships" xmlns:m="http://schemas.openxmlformats.org/officeDocument/2006/math" xmlns:v="urn:schemas-microsoft-com:vml" xmlns:wp14="http://schemas.microsoft.com/office/word/2010/wordprocessingDrawing" xmlns:wp="http://schemas.openxmlformats.org/drawingml/2006/wordprocessingDrawing" xmlns:w10="urn:schemas-microsoft-com:office:word" xmlns:w="http://schemas.openxmlformats.org/wordprocessingml/2006/main" xmlns:w14="http://schemas.microsoft.com/office/word/2010/wordml" xmlns:w15="http://schemas.microsoft.com/office/word/2012/wordml" xmlns:w16cex="http://schemas.microsoft.com/office/word/2018/wordml/cex" xmlns:w16cid="http://schemas.microsoft.com/office/word/2016/wordml/cid" xmlns:w16="http://schemas.microsoft.com/office/word/2018/wordml" xmlns:w16sdtdh="http://schemas.microsoft.com/office/word/2020/wordml/sdtdatahash" xmlns:w16se="http://schemas.microsoft.com/office/word/2015/wordml/symex" xmlns:wpg="http://schemas.microsoft.com/office/word/2010/wordprocessingGroup" xmlns:wpi="http://schemas.microsoft.com/office/word/2010/wordprocessingInk" xmlns:wne="http://schemas.microsoft.com/office/word/2006/wordml" xmlns:wps="http://schemas.microsoft.com/office/word/2010/wordprocessingShape" mc:Ignorable="w14 w15 w16se w16cid w16 w16cex w16sdtdh wp14">
   <w:body>
     <w:p>
       <w:pPr>
@@ -1194,7 +1194,14 @@
           <w:rFonts w:cs="Times New Roman (Body CS)"/>
           <w:bCs/>
         </w:rPr>
-        <w:t xml:space="preserve">reconsider </w:t>
+        <w:t>modify</w:t>
+      </w:r>
+      <w:r>
+        <w:rPr>
+          <w:rFonts w:cs="Times New Roman (Body CS)"/>
+          <w:bCs/>
+        </w:rPr>
+        <w:t xml:space="preserve"> </w:t>
       </w:r>
       <w:r>
         <w:rPr>
@@ -1246,7 +1253,14 @@
           <w:rFonts w:cs="Times New Roman (Body CS)"/>
           <w:bCs/>
         </w:rPr>
-        <w:t xml:space="preserve">reconsider </w:t>
+        <w:t>modify</w:t>
+      </w:r>
+      <w:r>
+        <w:rPr>
+          <w:rFonts w:cs="Times New Roman (Body CS)"/>
+          <w:bCs/>
+        </w:rPr>
+        <w:t xml:space="preserve"> </w:t>
       </w:r>
       <w:r>
         <w:t>its decision</w:t>
@@ -1677,6 +1691,108 @@
         <w:t>{%p endif %}</w:t>
       </w:r>
     </w:p>
+    <w:p/>
+    <w:p>
+      <w:pPr>
+        <w:rPr>
+          <w:bCs/>
+        </w:rPr>
+      </w:pPr>
+      <w:r>
+        <w:rPr>
+          <w:bCs/>
+        </w:rPr>
+        <w:t>{{ users[0].name }}</w:t>
+      </w:r>
+    </w:p>
+    <w:p>
+      <w:pPr>
+        <w:rPr>
+          <w:bCs/>
+        </w:rPr>
+      </w:pPr>
+      <w:r>
+        <w:rPr>
+          <w:bCs/>
+        </w:rPr>
+        <w:t>{{ users[0].</w:t>
+      </w:r>
+      <w:proofErr w:type="spellStart"/>
+      <w:r>
+        <w:rPr>
+          <w:bCs/>
+        </w:rPr>
+        <w:t>address.block</w:t>
+      </w:r>
+      <w:proofErr w:type="spellEnd"/>
+      <w:r>
+        <w:rPr>
+          <w:bCs/>
+        </w:rPr>
+        <w:t>() }}</w:t>
+      </w:r>
+    </w:p>
+    <w:p>
+      <w:pPr>
+        <w:rPr>
+          <w:bCs/>
+        </w:rPr>
+      </w:pPr>
+      <w:r>
+        <w:rPr>
+          <w:bCs/>
+        </w:rPr>
+        <w:t>{{ users[0].</w:t>
+      </w:r>
+      <w:proofErr w:type="spellStart"/>
+      <w:r>
+        <w:rPr>
+          <w:bCs/>
+        </w:rPr>
+        <w:t>phone_numbers</w:t>
+      </w:r>
+      <w:proofErr w:type="spellEnd"/>
+      <w:r>
+        <w:rPr>
+          <w:bCs/>
+        </w:rPr>
+        <w:t>() }}</w:t>
+      </w:r>
+    </w:p>
+    <w:p>
+      <w:pPr>
+        <w:rPr>
+          <w:bCs/>
+        </w:rPr>
+      </w:pPr>
+      <w:r>
+        <w:t xml:space="preserve">{{ </w:t>
+      </w:r>
+      <w:proofErr w:type="spellStart"/>
+      <w:r>
+        <w:t>showifdef</w:t>
+      </w:r>
+      <w:proofErr w:type="spellEnd"/>
+      <w:r>
+        <w:t>('</w:t>
+      </w:r>
+      <w:r>
+        <w:t>users[0].email</w:t>
+      </w:r>
+      <w:r>
+        <w:t>')</w:t>
+      </w:r>
+      <w:r>
+        <w:t xml:space="preserve"> }}</w:t>
+      </w:r>
+    </w:p>
+    <w:p>
+      <w:pPr>
+        <w:rPr>
+          <w:bCs/>
+        </w:rPr>
+      </w:pPr>
+    </w:p>
     <w:p>
       <w:pPr>
         <w:rPr>
@@ -1739,22 +1855,22 @@
         <w:t>party</w:t>
       </w:r>
       <w:r>
-        <w:t xml:space="preserve">, or if the party has no attorney then I made service directly on the self-represented party by </w:t>
+        <w:t xml:space="preserve">, or if the party has no </w:t>
       </w:r>
       <w:proofErr w:type="gramStart"/>
       <w:r>
-        <w:t>{{</w:t>
+        <w:t>attorney</w:t>
+      </w:r>
+      <w:proofErr w:type="gramEnd"/>
+      <w:r>
+        <w:t xml:space="preserve"> then I made service directly on the self-represented party by {{</w:t>
       </w:r>
       <w:r>
         <w:t xml:space="preserve"> </w:t>
       </w:r>
       <w:proofErr w:type="spellStart"/>
       <w:r>
-        <w:t>method</w:t>
-      </w:r>
-      <w:proofErr w:type="gramEnd"/>
-      <w:r>
-        <w:t>_of_service</w:t>
+        <w:t>method_of_service</w:t>
       </w:r>
       <w:proofErr w:type="spellEnd"/>
       <w:r>
@@ -1786,21 +1902,13 @@
       </w:r>
       <w:proofErr w:type="spellEnd"/>
       <w:r>
-        <w:t xml:space="preserve"> </w:t>
-      </w:r>
-      <w:proofErr w:type="spellStart"/>
-      <w:r>
-        <w:t>}}.</w:t>
+        <w:t xml:space="preserve"> }}.</w:t>
       </w:r>
     </w:p>
     <w:p/>
     <w:p>
       <w:r>
-        <w:t xml:space="preserve">Signed </w:t>
-      </w:r>
-      <w:proofErr w:type="spellEnd"/>
-      <w:r>
-        <w:t xml:space="preserve">under the penalties of perjury, </w:t>
+        <w:t xml:space="preserve">Signed under the penalties of perjury, </w:t>
       </w:r>
     </w:p>
     <w:p/>
@@ -1838,6 +1946,99 @@
       <w:r>
         <w:t>{%p endif %}</w:t>
       </w:r>
+    </w:p>
+    <w:p/>
+    <w:p>
+      <w:pPr>
+        <w:rPr>
+          <w:bCs/>
+        </w:rPr>
+      </w:pPr>
+      <w:r>
+        <w:rPr>
+          <w:bCs/>
+        </w:rPr>
+        <w:t>{{ users[0].name }}</w:t>
+      </w:r>
+    </w:p>
+    <w:p>
+      <w:pPr>
+        <w:rPr>
+          <w:bCs/>
+        </w:rPr>
+      </w:pPr>
+      <w:r>
+        <w:rPr>
+          <w:bCs/>
+        </w:rPr>
+        <w:t>{{ users[0].</w:t>
+      </w:r>
+      <w:proofErr w:type="spellStart"/>
+      <w:r>
+        <w:rPr>
+          <w:bCs/>
+        </w:rPr>
+        <w:t>address.block</w:t>
+      </w:r>
+      <w:proofErr w:type="spellEnd"/>
+      <w:r>
+        <w:rPr>
+          <w:bCs/>
+        </w:rPr>
+        <w:t>() }}</w:t>
+      </w:r>
+    </w:p>
+    <w:p>
+      <w:pPr>
+        <w:rPr>
+          <w:bCs/>
+        </w:rPr>
+      </w:pPr>
+      <w:r>
+        <w:rPr>
+          <w:bCs/>
+        </w:rPr>
+        <w:t>{{ users[0].</w:t>
+      </w:r>
+      <w:proofErr w:type="spellStart"/>
+      <w:r>
+        <w:rPr>
+          <w:bCs/>
+        </w:rPr>
+        <w:t>phone_numbers</w:t>
+      </w:r>
+      <w:proofErr w:type="spellEnd"/>
+      <w:r>
+        <w:rPr>
+          <w:bCs/>
+        </w:rPr>
+        <w:t>() }}</w:t>
+      </w:r>
+    </w:p>
+    <w:p>
+      <w:pPr>
+        <w:rPr>
+          <w:bCs/>
+        </w:rPr>
+      </w:pPr>
+      <w:r>
+        <w:t xml:space="preserve">{{ </w:t>
+      </w:r>
+      <w:proofErr w:type="spellStart"/>
+      <w:r>
+        <w:t>showifdef</w:t>
+      </w:r>
+      <w:proofErr w:type="spellEnd"/>
+      <w:r>
+        <w:t>('users[0].email') }}</w:t>
+      </w:r>
+    </w:p>
+    <w:p>
+      <w:pPr>
+        <w:rPr>
+          <w:bCs/>
+        </w:rPr>
+      </w:pPr>
     </w:p>
     <w:p>
       <w:r>
@@ -1872,7 +2073,7 @@
 </file>
 
 <file path=word/numbering.xml><?xml version="1.0" encoding="utf-8"?>
-<w:numbering xmlns:wpc="http://schemas.microsoft.com/office/word/2010/wordprocessingCanvas" xmlns:cx="http://schemas.microsoft.com/office/drawing/2014/chartex" xmlns:cx1="http://schemas.microsoft.com/office/drawing/2015/9/8/chartex" xmlns:cx2="http://schemas.microsoft.com/office/drawing/2015/10/21/chartex" xmlns:cx3="http://schemas.microsoft.com/office/drawing/2016/5/9/chartex" xmlns:cx4="http://schemas.microsoft.com/office/drawing/2016/5/10/chartex" xmlns:cx5="http://schemas.microsoft.com/office/drawing/2016/5/11/chartex" xmlns:cx6="http://schemas.microsoft.com/office/drawing/2016/5/12/chartex" xmlns:cx7="http://schemas.microsoft.com/office/drawing/2016/5/13/chartex" xmlns:cx8="http://schemas.microsoft.com/office/drawing/2016/5/14/chartex" xmlns:mc="http://schemas.openxmlformats.org/markup-compatibility/2006" xmlns:aink="http://schemas.microsoft.com/office/drawing/2016/ink" xmlns:am3d="http://schemas.microsoft.com/office/drawing/2017/model3d" xmlns:o="urn:schemas-microsoft-com:office:office" xmlns:r="http://schemas.openxmlformats.org/officeDocument/2006/relationships" xmlns:m="http://schemas.openxmlformats.org/officeDocument/2006/math" xmlns:v="urn:schemas-microsoft-com:vml" xmlns:wp14="http://schemas.microsoft.com/office/word/2010/wordprocessingDrawing" xmlns:wp="http://schemas.openxmlformats.org/drawingml/2006/wordprocessingDrawing" xmlns:w10="urn:schemas-microsoft-com:office:word" xmlns:w="http://schemas.openxmlformats.org/wordprocessingml/2006/main" xmlns:w14="http://schemas.microsoft.com/office/word/2010/wordml" xmlns:w15="http://schemas.microsoft.com/office/word/2012/wordml" xmlns:w16cex="http://schemas.microsoft.com/office/word/2018/wordml/cex" xmlns:w16cid="http://schemas.microsoft.com/office/word/2016/wordml/cid" xmlns:w16="http://schemas.microsoft.com/office/word/2018/wordml" xmlns:w16se="http://schemas.microsoft.com/office/word/2015/wordml/symex" xmlns:wpg="http://schemas.microsoft.com/office/word/2010/wordprocessingGroup" xmlns:wpi="http://schemas.microsoft.com/office/word/2010/wordprocessingInk" xmlns:wne="http://schemas.microsoft.com/office/word/2006/wordml" xmlns:wps="http://schemas.microsoft.com/office/word/2010/wordprocessingShape" mc:Ignorable="w14 w15 w16se w16cid w16 w16cex wp14">
+<w:numbering xmlns:wpc="http://schemas.microsoft.com/office/word/2010/wordprocessingCanvas" xmlns:cx="http://schemas.microsoft.com/office/drawing/2014/chartex" xmlns:cx1="http://schemas.microsoft.com/office/drawing/2015/9/8/chartex" xmlns:cx2="http://schemas.microsoft.com/office/drawing/2015/10/21/chartex" xmlns:cx3="http://schemas.microsoft.com/office/drawing/2016/5/9/chartex" xmlns:cx4="http://schemas.microsoft.com/office/drawing/2016/5/10/chartex" xmlns:cx5="http://schemas.microsoft.com/office/drawing/2016/5/11/chartex" xmlns:cx6="http://schemas.microsoft.com/office/drawing/2016/5/12/chartex" xmlns:cx7="http://schemas.microsoft.com/office/drawing/2016/5/13/chartex" xmlns:cx8="http://schemas.microsoft.com/office/drawing/2016/5/14/chartex" xmlns:mc="http://schemas.openxmlformats.org/markup-compatibility/2006" xmlns:aink="http://schemas.microsoft.com/office/drawing/2016/ink" xmlns:am3d="http://schemas.microsoft.com/office/drawing/2017/model3d" xmlns:o="urn:schemas-microsoft-com:office:office" xmlns:r="http://schemas.openxmlformats.org/officeDocument/2006/relationships" xmlns:m="http://schemas.openxmlformats.org/officeDocument/2006/math" xmlns:v="urn:schemas-microsoft-com:vml" xmlns:wp14="http://schemas.microsoft.com/office/word/2010/wordprocessingDrawing" xmlns:wp="http://schemas.openxmlformats.org/drawingml/2006/wordprocessingDrawing" xmlns:w10="urn:schemas-microsoft-com:office:word" xmlns:w="http://schemas.openxmlformats.org/wordprocessingml/2006/main" xmlns:w14="http://schemas.microsoft.com/office/word/2010/wordml" xmlns:w15="http://schemas.microsoft.com/office/word/2012/wordml" xmlns:w16cex="http://schemas.microsoft.com/office/word/2018/wordml/cex" xmlns:w16cid="http://schemas.microsoft.com/office/word/2016/wordml/cid" xmlns:w16="http://schemas.microsoft.com/office/word/2018/wordml" xmlns:w16sdtdh="http://schemas.microsoft.com/office/word/2020/wordml/sdtdatahash" xmlns:w16se="http://schemas.microsoft.com/office/word/2015/wordml/symex" xmlns:wpg="http://schemas.microsoft.com/office/word/2010/wordprocessingGroup" xmlns:wpi="http://schemas.microsoft.com/office/word/2010/wordprocessingInk" xmlns:wne="http://schemas.microsoft.com/office/word/2006/wordml" xmlns:wps="http://schemas.microsoft.com/office/word/2010/wordprocessingShape" mc:Ignorable="w14 w15 w16se w16cid w16 w16cex w16sdtdh wp14">
   <w:abstractNum w:abstractNumId="0" w15:restartNumberingAfterBreak="0">
     <w:nsid w:val="07B67B84"/>
     <w:multiLevelType w:val="hybridMultilevel"/>
@@ -2705,7 +2906,7 @@
 </file>
 
 <file path=word/styles.xml><?xml version="1.0" encoding="utf-8"?>
-<w:styles xmlns:mc="http://schemas.openxmlformats.org/markup-compatibility/2006" xmlns:r="http://schemas.openxmlformats.org/officeDocument/2006/relationships" xmlns:w="http://schemas.openxmlformats.org/wordprocessingml/2006/main" xmlns:w14="http://schemas.microsoft.com/office/word/2010/wordml" xmlns:w15="http://schemas.microsoft.com/office/word/2012/wordml" xmlns:w16cex="http://schemas.microsoft.com/office/word/2018/wordml/cex" xmlns:w16cid="http://schemas.microsoft.com/office/word/2016/wordml/cid" xmlns:w16="http://schemas.microsoft.com/office/word/2018/wordml" xmlns:w16se="http://schemas.microsoft.com/office/word/2015/wordml/symex" mc:Ignorable="w14 w15 w16se w16cid w16 w16cex">
+<w:styles xmlns:mc="http://schemas.openxmlformats.org/markup-compatibility/2006" xmlns:r="http://schemas.openxmlformats.org/officeDocument/2006/relationships" xmlns:w="http://schemas.openxmlformats.org/wordprocessingml/2006/main" xmlns:w14="http://schemas.microsoft.com/office/word/2010/wordml" xmlns:w15="http://schemas.microsoft.com/office/word/2012/wordml" xmlns:w16cex="http://schemas.microsoft.com/office/word/2018/wordml/cex" xmlns:w16cid="http://schemas.microsoft.com/office/word/2016/wordml/cid" xmlns:w16="http://schemas.microsoft.com/office/word/2018/wordml" xmlns:w16sdtdh="http://schemas.microsoft.com/office/word/2020/wordml/sdtdatahash" xmlns:w16se="http://schemas.microsoft.com/office/word/2015/wordml/symex" mc:Ignorable="w14 w15 w16se w16cid w16 w16cex w16sdtdh">
   <w:docDefaults>
     <w:rPrDefault>
       <w:rPr>
@@ -3230,6 +3431,16 @@
       <w:szCs w:val="18"/>
     </w:rPr>
   </w:style>
+  <w:style w:type="paragraph" w:styleId="NoSpacing">
+    <w:name w:val="No Spacing"/>
+    <w:uiPriority w:val="1"/>
+    <w:qFormat/>
+    <w:rsid w:val="00A372D5"/>
+    <w:rPr>
+      <w:rFonts w:ascii="Courier New" w:hAnsi="Courier New"/>
+      <w:szCs w:val="22"/>
+    </w:rPr>
+  </w:style>
 </w:styles>
 </file>
 

</xml_diff>

<commit_message>
get rid of `p` inside docx jinja comment
</commit_message>
<xml_diff>
--- a/docassemble/AppealsMotionToReconsider/data/templates/Motion_to_Reconsider.docx
+++ b/docassemble/AppealsMotionToReconsider/data/templates/Motion_to_Reconsider.docx
@@ -1,6 +1,6 @@
 
 <file path=word/document.xml><?xml version="1.0" encoding="utf-8"?>
-<w:document xmlns:wpc="http://schemas.microsoft.com/office/word/2010/wordprocessingCanvas" xmlns:cx="http://schemas.microsoft.com/office/drawing/2014/chartex" xmlns:cx1="http://schemas.microsoft.com/office/drawing/2015/9/8/chartex" xmlns:cx2="http://schemas.microsoft.com/office/drawing/2015/10/21/chartex" xmlns:cx3="http://schemas.microsoft.com/office/drawing/2016/5/9/chartex" xmlns:cx4="http://schemas.microsoft.com/office/drawing/2016/5/10/chartex" xmlns:cx5="http://schemas.microsoft.com/office/drawing/2016/5/11/chartex" xmlns:cx6="http://schemas.microsoft.com/office/drawing/2016/5/12/chartex" xmlns:cx7="http://schemas.microsoft.com/office/drawing/2016/5/13/chartex" xmlns:cx8="http://schemas.microsoft.com/office/drawing/2016/5/14/chartex" xmlns:mc="http://schemas.openxmlformats.org/markup-compatibility/2006" xmlns:aink="http://schemas.microsoft.com/office/drawing/2016/ink" xmlns:am3d="http://schemas.microsoft.com/office/drawing/2017/model3d" xmlns:o="urn:schemas-microsoft-com:office:office" xmlns:r="http://schemas.openxmlformats.org/officeDocument/2006/relationships" xmlns:m="http://schemas.openxmlformats.org/officeDocument/2006/math" xmlns:v="urn:schemas-microsoft-com:vml" xmlns:wp14="http://schemas.microsoft.com/office/word/2010/wordprocessingDrawing" xmlns:wp="http://schemas.openxmlformats.org/drawingml/2006/wordprocessingDrawing" xmlns:w10="urn:schemas-microsoft-com:office:word" xmlns:w="http://schemas.openxmlformats.org/wordprocessingml/2006/main" xmlns:w14="http://schemas.microsoft.com/office/word/2010/wordml" xmlns:w15="http://schemas.microsoft.com/office/word/2012/wordml" xmlns:w16cex="http://schemas.microsoft.com/office/word/2018/wordml/cex" xmlns:w16cid="http://schemas.microsoft.com/office/word/2016/wordml/cid" xmlns:w16="http://schemas.microsoft.com/office/word/2018/wordml" xmlns:w16sdtdh="http://schemas.microsoft.com/office/word/2020/wordml/sdtdatahash" xmlns:w16se="http://schemas.microsoft.com/office/word/2015/wordml/symex" xmlns:wpg="http://schemas.microsoft.com/office/word/2010/wordprocessingGroup" xmlns:wpi="http://schemas.microsoft.com/office/word/2010/wordprocessingInk" xmlns:wne="http://schemas.microsoft.com/office/word/2006/wordml" xmlns:wps="http://schemas.microsoft.com/office/word/2010/wordprocessingShape" mc:Ignorable="w14 w15 w16se w16cid w16 w16cex w16sdtdh wp14">
+<w:document xmlns:wpc="http://schemas.microsoft.com/office/word/2010/wordprocessingCanvas" xmlns:cx="http://schemas.microsoft.com/office/drawing/2014/chartex" xmlns:cx1="http://schemas.microsoft.com/office/drawing/2015/9/8/chartex" xmlns:cx2="http://schemas.microsoft.com/office/drawing/2015/10/21/chartex" xmlns:cx3="http://schemas.microsoft.com/office/drawing/2016/5/9/chartex" xmlns:cx4="http://schemas.microsoft.com/office/drawing/2016/5/10/chartex" xmlns:cx5="http://schemas.microsoft.com/office/drawing/2016/5/11/chartex" xmlns:cx6="http://schemas.microsoft.com/office/drawing/2016/5/12/chartex" xmlns:cx7="http://schemas.microsoft.com/office/drawing/2016/5/13/chartex" xmlns:cx8="http://schemas.microsoft.com/office/drawing/2016/5/14/chartex" xmlns:mc="http://schemas.openxmlformats.org/markup-compatibility/2006" xmlns:aink="http://schemas.microsoft.com/office/drawing/2016/ink" xmlns:am3d="http://schemas.microsoft.com/office/drawing/2017/model3d" xmlns:o="urn:schemas-microsoft-com:office:office" xmlns:r="http://schemas.openxmlformats.org/officeDocument/2006/relationships" xmlns:m="http://schemas.openxmlformats.org/officeDocument/2006/math" xmlns:v="urn:schemas-microsoft-com:vml" xmlns:wp14="http://schemas.microsoft.com/office/word/2010/wordprocessingDrawing" xmlns:wp="http://schemas.openxmlformats.org/drawingml/2006/wordprocessingDrawing" xmlns:w10="urn:schemas-microsoft-com:office:word" xmlns:w="http://schemas.openxmlformats.org/wordprocessingml/2006/main" xmlns:w14="http://schemas.microsoft.com/office/word/2010/wordml" xmlns:w15="http://schemas.microsoft.com/office/word/2012/wordml" xmlns:w16cid="http://schemas.microsoft.com/office/word/2016/wordml/cid" xmlns:w16se="http://schemas.microsoft.com/office/word/2015/wordml/symex" xmlns:wpg="http://schemas.microsoft.com/office/word/2010/wordprocessingGroup" xmlns:wpi="http://schemas.microsoft.com/office/word/2010/wordprocessingInk" xmlns:wne="http://schemas.microsoft.com/office/word/2006/wordml" xmlns:wps="http://schemas.microsoft.com/office/word/2010/wordprocessingShape" mc:Ignorable="w14 w15 w16se w16cid wp14">
   <w:body>
     <w:p>
       <w:pPr>
@@ -1350,16 +1350,24 @@
         <w:rPr>
           <w:rFonts w:cs="Times New Roman (Body CS)"/>
         </w:rPr>
-        <w:t xml:space="preserve">{%p </w:t>
-      </w:r>
-      <w:proofErr w:type="spellStart"/>
-      <w:r>
-        <w:rPr>
-          <w:rFonts w:cs="Times New Roman (Body CS)"/>
-        </w:rPr>
-        <w:t>points_for_motion.filter</w:t>
-      </w:r>
-      <w:proofErr w:type="spellEnd"/>
+        <w:t xml:space="preserve">{% </w:t>
+      </w:r>
+      <w:proofErr w:type="spellStart"/>
+      <w:r>
+        <w:rPr>
+          <w:rFonts w:cs="Times New Roman (Body CS)"/>
+        </w:rPr>
+        <w:t>points_for_</w:t>
+      </w:r>
+      <w:proofErr w:type="gramStart"/>
+      <w:r>
+        <w:rPr>
+          <w:rFonts w:cs="Times New Roman (Body CS)"/>
+        </w:rPr>
+        <w:t>motion.filter</w:t>
+      </w:r>
+      <w:proofErr w:type="spellEnd"/>
+      <w:proofErr w:type="gramEnd"/>
       <w:r>
         <w:rPr>
           <w:rFonts w:cs="Times New Roman (Body CS)"/>
@@ -1471,16 +1479,24 @@
         <w:rPr>
           <w:rFonts w:cs="Times New Roman (Body CS)"/>
         </w:rPr>
-        <w:t xml:space="preserve">{%p for point in </w:t>
-      </w:r>
-      <w:proofErr w:type="spellStart"/>
-      <w:r>
-        <w:rPr>
-          <w:rFonts w:cs="Times New Roman (Body CS)"/>
-        </w:rPr>
-        <w:t>points_for_motion.filter</w:t>
-      </w:r>
-      <w:proofErr w:type="spellEnd"/>
+        <w:t xml:space="preserve">{% for point in </w:t>
+      </w:r>
+      <w:proofErr w:type="spellStart"/>
+      <w:r>
+        <w:rPr>
+          <w:rFonts w:cs="Times New Roman (Body CS)"/>
+        </w:rPr>
+        <w:t>points_for_</w:t>
+      </w:r>
+      <w:proofErr w:type="gramStart"/>
+      <w:r>
+        <w:rPr>
+          <w:rFonts w:cs="Times New Roman (Body CS)"/>
+        </w:rPr>
+        <w:t>motion.filter</w:t>
+      </w:r>
+      <w:proofErr w:type="spellEnd"/>
+      <w:proofErr w:type="gramEnd"/>
       <w:r>
         <w:rPr>
           <w:rFonts w:cs="Times New Roman (Body CS)"/>
@@ -1612,7 +1628,7 @@
         <w:rPr>
           <w:rFonts w:cs="Times New Roman (Body CS)"/>
         </w:rPr>
-        <w:t xml:space="preserve">{%p </w:t>
+        <w:t xml:space="preserve">{% </w:t>
       </w:r>
       <w:proofErr w:type="spellStart"/>
       <w:r>
@@ -1639,60 +1655,68 @@
         <w:rPr>
           <w:rFonts w:cs="Times New Roman (Body CS)"/>
         </w:rPr>
+        <w:t>{%</w:t>
+      </w:r>
+      <w:bookmarkStart w:id="0" w:name="_GoBack"/>
+      <w:bookmarkEnd w:id="0"/>
+      <w:r>
+        <w:rPr>
+          <w:rFonts w:cs="Times New Roman (Body CS)"/>
+        </w:rPr>
+        <w:t xml:space="preserve"> endif %}</w:t>
+      </w:r>
+    </w:p>
+    <w:p>
+      <w:pPr>
+        <w:rPr>
+          <w:rFonts w:cs="Times New Roman (Body CS)"/>
+        </w:rPr>
+      </w:pPr>
+      <w:r>
+        <w:rPr>
+          <w:rFonts w:cs="Times New Roman (Body CS)"/>
+        </w:rPr>
+        <w:t>#}</w:t>
+      </w:r>
+    </w:p>
+    <w:p/>
+    <w:p>
+      <w:r>
+        <w:t xml:space="preserve">{%p if </w:t>
+      </w:r>
+      <w:proofErr w:type="spellStart"/>
+      <w:r>
+        <w:t>i</w:t>
+      </w:r>
+      <w:proofErr w:type="spellEnd"/>
+      <w:r>
+        <w:t xml:space="preserve"> == "final" %}</w:t>
+      </w:r>
+    </w:p>
+    <w:p>
+      <w:r>
+        <w:t>{{ user</w:t>
+      </w:r>
+      <w:r>
+        <w:t>s</w:t>
+      </w:r>
+      <w:r>
+        <w:rPr>
+          <w:bCs/>
+        </w:rPr>
+        <w:t>[0].</w:t>
+      </w:r>
+      <w:r>
+        <w:t>signature }}</w:t>
+      </w:r>
+    </w:p>
+    <w:p>
+      <w:r>
         <w:t>{%p endif %}</w:t>
       </w:r>
     </w:p>
-    <w:p>
-      <w:pPr>
-        <w:rPr>
-          <w:rFonts w:cs="Times New Roman (Body CS)"/>
-        </w:rPr>
-      </w:pPr>
-      <w:r>
-        <w:rPr>
-          <w:rFonts w:cs="Times New Roman (Body CS)"/>
-        </w:rPr>
-        <w:t>#}</w:t>
-      </w:r>
-    </w:p>
     <w:p/>
     <w:p>
-      <w:r>
-        <w:t xml:space="preserve">{%p if </w:t>
-      </w:r>
-      <w:proofErr w:type="spellStart"/>
-      <w:r>
-        <w:t>i</w:t>
-      </w:r>
-      <w:proofErr w:type="spellEnd"/>
-      <w:r>
-        <w:t xml:space="preserve"> == "final" %}</w:t>
-      </w:r>
-    </w:p>
-    <w:p>
-      <w:r>
-        <w:t>{{ user</w:t>
-      </w:r>
-      <w:r>
-        <w:t>s</w:t>
-      </w:r>
-      <w:r>
-        <w:rPr>
-          <w:bCs/>
-        </w:rPr>
-        <w:t>[0].</w:t>
-      </w:r>
-      <w:r>
-        <w:t>signature }}</w:t>
-      </w:r>
-    </w:p>
-    <w:p>
-      <w:r>
-        <w:t>{%p endif %}</w:t>
-      </w:r>
-    </w:p>
-    <w:p/>
-    <w:p>
       <w:pPr>
         <w:rPr>
           <w:bCs/>
@@ -1774,16 +1798,7 @@
       </w:r>
       <w:proofErr w:type="spellEnd"/>
       <w:r>
-        <w:t>('</w:t>
-      </w:r>
-      <w:r>
-        <w:t>users[0].email</w:t>
-      </w:r>
-      <w:r>
-        <w:t>')</w:t>
-      </w:r>
-      <w:r>
-        <w:t xml:space="preserve"> }}</w:t>
+        <w:t>('users[0].email') }}</w:t>
       </w:r>
     </w:p>
     <w:p>
@@ -1855,22 +1870,22 @@
         <w:t>party</w:t>
       </w:r>
       <w:r>
-        <w:t xml:space="preserve">, or if the party has no </w:t>
+        <w:t xml:space="preserve">, or if the party has no attorney then I made service directly on the self-represented party by </w:t>
       </w:r>
       <w:proofErr w:type="gramStart"/>
       <w:r>
-        <w:t>attorney</w:t>
+        <w:t>{{</w:t>
+      </w:r>
+      <w:r>
+        <w:t xml:space="preserve"> </w:t>
+      </w:r>
+      <w:proofErr w:type="spellStart"/>
+      <w:r>
+        <w:t>method</w:t>
       </w:r>
       <w:proofErr w:type="gramEnd"/>
       <w:r>
-        <w:t xml:space="preserve"> then I made service directly on the self-represented party by {{</w:t>
-      </w:r>
-      <w:r>
-        <w:t xml:space="preserve"> </w:t>
-      </w:r>
-      <w:proofErr w:type="spellStart"/>
-      <w:r>
-        <w:t>method_of_service</w:t>
+        <w:t>_of_service</w:t>
       </w:r>
       <w:proofErr w:type="spellEnd"/>
       <w:r>
@@ -2073,7 +2088,7 @@
 </file>
 
 <file path=word/numbering.xml><?xml version="1.0" encoding="utf-8"?>
-<w:numbering xmlns:wpc="http://schemas.microsoft.com/office/word/2010/wordprocessingCanvas" xmlns:cx="http://schemas.microsoft.com/office/drawing/2014/chartex" xmlns:cx1="http://schemas.microsoft.com/office/drawing/2015/9/8/chartex" xmlns:cx2="http://schemas.microsoft.com/office/drawing/2015/10/21/chartex" xmlns:cx3="http://schemas.microsoft.com/office/drawing/2016/5/9/chartex" xmlns:cx4="http://schemas.microsoft.com/office/drawing/2016/5/10/chartex" xmlns:cx5="http://schemas.microsoft.com/office/drawing/2016/5/11/chartex" xmlns:cx6="http://schemas.microsoft.com/office/drawing/2016/5/12/chartex" xmlns:cx7="http://schemas.microsoft.com/office/drawing/2016/5/13/chartex" xmlns:cx8="http://schemas.microsoft.com/office/drawing/2016/5/14/chartex" xmlns:mc="http://schemas.openxmlformats.org/markup-compatibility/2006" xmlns:aink="http://schemas.microsoft.com/office/drawing/2016/ink" xmlns:am3d="http://schemas.microsoft.com/office/drawing/2017/model3d" xmlns:o="urn:schemas-microsoft-com:office:office" xmlns:r="http://schemas.openxmlformats.org/officeDocument/2006/relationships" xmlns:m="http://schemas.openxmlformats.org/officeDocument/2006/math" xmlns:v="urn:schemas-microsoft-com:vml" xmlns:wp14="http://schemas.microsoft.com/office/word/2010/wordprocessingDrawing" xmlns:wp="http://schemas.openxmlformats.org/drawingml/2006/wordprocessingDrawing" xmlns:w10="urn:schemas-microsoft-com:office:word" xmlns:w="http://schemas.openxmlformats.org/wordprocessingml/2006/main" xmlns:w14="http://schemas.microsoft.com/office/word/2010/wordml" xmlns:w15="http://schemas.microsoft.com/office/word/2012/wordml" xmlns:w16cex="http://schemas.microsoft.com/office/word/2018/wordml/cex" xmlns:w16cid="http://schemas.microsoft.com/office/word/2016/wordml/cid" xmlns:w16="http://schemas.microsoft.com/office/word/2018/wordml" xmlns:w16sdtdh="http://schemas.microsoft.com/office/word/2020/wordml/sdtdatahash" xmlns:w16se="http://schemas.microsoft.com/office/word/2015/wordml/symex" xmlns:wpg="http://schemas.microsoft.com/office/word/2010/wordprocessingGroup" xmlns:wpi="http://schemas.microsoft.com/office/word/2010/wordprocessingInk" xmlns:wne="http://schemas.microsoft.com/office/word/2006/wordml" xmlns:wps="http://schemas.microsoft.com/office/word/2010/wordprocessingShape" mc:Ignorable="w14 w15 w16se w16cid w16 w16cex w16sdtdh wp14">
+<w:numbering xmlns:wpc="http://schemas.microsoft.com/office/word/2010/wordprocessingCanvas" xmlns:cx="http://schemas.microsoft.com/office/drawing/2014/chartex" xmlns:cx1="http://schemas.microsoft.com/office/drawing/2015/9/8/chartex" xmlns:cx2="http://schemas.microsoft.com/office/drawing/2015/10/21/chartex" xmlns:cx3="http://schemas.microsoft.com/office/drawing/2016/5/9/chartex" xmlns:cx4="http://schemas.microsoft.com/office/drawing/2016/5/10/chartex" xmlns:cx5="http://schemas.microsoft.com/office/drawing/2016/5/11/chartex" xmlns:cx6="http://schemas.microsoft.com/office/drawing/2016/5/12/chartex" xmlns:cx7="http://schemas.microsoft.com/office/drawing/2016/5/13/chartex" xmlns:cx8="http://schemas.microsoft.com/office/drawing/2016/5/14/chartex" xmlns:mc="http://schemas.openxmlformats.org/markup-compatibility/2006" xmlns:aink="http://schemas.microsoft.com/office/drawing/2016/ink" xmlns:am3d="http://schemas.microsoft.com/office/drawing/2017/model3d" xmlns:o="urn:schemas-microsoft-com:office:office" xmlns:r="http://schemas.openxmlformats.org/officeDocument/2006/relationships" xmlns:m="http://schemas.openxmlformats.org/officeDocument/2006/math" xmlns:v="urn:schemas-microsoft-com:vml" xmlns:wp14="http://schemas.microsoft.com/office/word/2010/wordprocessingDrawing" xmlns:wp="http://schemas.openxmlformats.org/drawingml/2006/wordprocessingDrawing" xmlns:w10="urn:schemas-microsoft-com:office:word" xmlns:w="http://schemas.openxmlformats.org/wordprocessingml/2006/main" xmlns:w14="http://schemas.microsoft.com/office/word/2010/wordml" xmlns:w15="http://schemas.microsoft.com/office/word/2012/wordml" xmlns:w16cid="http://schemas.microsoft.com/office/word/2016/wordml/cid" xmlns:w16se="http://schemas.microsoft.com/office/word/2015/wordml/symex" xmlns:wpg="http://schemas.microsoft.com/office/word/2010/wordprocessingGroup" xmlns:wpi="http://schemas.microsoft.com/office/word/2010/wordprocessingInk" xmlns:wne="http://schemas.microsoft.com/office/word/2006/wordml" xmlns:wps="http://schemas.microsoft.com/office/word/2010/wordprocessingShape" mc:Ignorable="w14 w15 w16se w16cid wp14">
   <w:abstractNum w:abstractNumId="0" w15:restartNumberingAfterBreak="0">
     <w:nsid w:val="07B67B84"/>
     <w:multiLevelType w:val="hybridMultilevel"/>
@@ -2906,7 +2921,7 @@
 </file>
 
 <file path=word/styles.xml><?xml version="1.0" encoding="utf-8"?>
-<w:styles xmlns:mc="http://schemas.openxmlformats.org/markup-compatibility/2006" xmlns:r="http://schemas.openxmlformats.org/officeDocument/2006/relationships" xmlns:w="http://schemas.openxmlformats.org/wordprocessingml/2006/main" xmlns:w14="http://schemas.microsoft.com/office/word/2010/wordml" xmlns:w15="http://schemas.microsoft.com/office/word/2012/wordml" xmlns:w16cex="http://schemas.microsoft.com/office/word/2018/wordml/cex" xmlns:w16cid="http://schemas.microsoft.com/office/word/2016/wordml/cid" xmlns:w16="http://schemas.microsoft.com/office/word/2018/wordml" xmlns:w16sdtdh="http://schemas.microsoft.com/office/word/2020/wordml/sdtdatahash" xmlns:w16se="http://schemas.microsoft.com/office/word/2015/wordml/symex" mc:Ignorable="w14 w15 w16se w16cid w16 w16cex w16sdtdh">
+<w:styles xmlns:mc="http://schemas.openxmlformats.org/markup-compatibility/2006" xmlns:r="http://schemas.openxmlformats.org/officeDocument/2006/relationships" xmlns:w="http://schemas.openxmlformats.org/wordprocessingml/2006/main" xmlns:w14="http://schemas.microsoft.com/office/word/2010/wordml" xmlns:w15="http://schemas.microsoft.com/office/word/2012/wordml" xmlns:w16cid="http://schemas.microsoft.com/office/word/2016/wordml/cid" xmlns:w16se="http://schemas.microsoft.com/office/word/2015/wordml/symex" mc:Ignorable="w14 w15 w16se w16cid">
   <w:docDefaults>
     <w:rPrDefault>
       <w:rPr>
@@ -2918,7 +2933,7 @@
     </w:rPrDefault>
     <w:pPrDefault/>
   </w:docDefaults>
-  <w:latentStyles w:defLockedState="0" w:defUIPriority="99" w:defSemiHidden="0" w:defUnhideWhenUsed="0" w:defQFormat="0" w:count="376">
+  <w:latentStyles w:defLockedState="0" w:defUIPriority="99" w:defSemiHidden="0" w:defUnhideWhenUsed="0" w:defQFormat="0" w:count="375">
     <w:lsdException w:name="Normal" w:uiPriority="0" w:qFormat="1"/>
     <w:lsdException w:name="heading 1" w:uiPriority="9" w:qFormat="1"/>
     <w:lsdException w:name="heading 2" w:semiHidden="1" w:uiPriority="9" w:unhideWhenUsed="1" w:qFormat="1"/>
@@ -3294,7 +3309,6 @@
     <w:lsdException w:name="Smart Hyperlink" w:semiHidden="1" w:unhideWhenUsed="1"/>
     <w:lsdException w:name="Hashtag" w:semiHidden="1" w:unhideWhenUsed="1"/>
     <w:lsdException w:name="Unresolved Mention" w:semiHidden="1" w:unhideWhenUsed="1"/>
-    <w:lsdException w:name="Smart Link" w:semiHidden="1" w:unhideWhenUsed="1"/>
   </w:latentStyles>
   <w:style w:type="paragraph" w:default="1" w:styleId="Normal">
     <w:name w:val="Normal"/>

</xml_diff>